<commit_message>
Published Spring 2024 Newsletter.
</commit_message>
<xml_diff>
--- a/Copy/2024-Spring/HartOfTheMatter-WinterAddendum-2024-Vol36-Number6/02-CritterCorner/CritterCorner.spring2024.docx
+++ b/Copy/2024-Spring/HartOfTheMatter-WinterAddendum-2024-Vol36-Number6/02-CritterCorner/CritterCorner.spring2024.docx
@@ -1,58 +1,52 @@
 
 <file path=word/document.xml><?xml version="1.0" encoding="utf-8"?>
-<w:document xmlns:wpc="http://schemas.microsoft.com/office/word/2010/wordprocessingCanvas" xmlns:cx="http://schemas.microsoft.com/office/drawing/2014/chartex" xmlns:cx1="http://schemas.microsoft.com/office/drawing/2015/9/8/chartex" xmlns:cx2="http://schemas.microsoft.com/office/drawing/2015/10/21/chartex" xmlns:cx3="http://schemas.microsoft.com/office/drawing/2016/5/9/chartex" xmlns:cx4="http://schemas.microsoft.com/office/drawing/2016/5/10/chartex" xmlns:cx5="http://schemas.microsoft.com/office/drawing/2016/5/11/chartex" xmlns:cx6="http://schemas.microsoft.com/office/drawing/2016/5/12/chartex" xmlns:cx7="http://schemas.microsoft.com/office/drawing/2016/5/13/chartex" xmlns:cx8="http://schemas.microsoft.com/office/drawing/2016/5/14/chartex" xmlns:mc="http://schemas.openxmlformats.org/markup-compatibility/2006" xmlns:aink="http://schemas.microsoft.com/office/drawing/2016/ink" xmlns:am3d="http://schemas.microsoft.com/office/drawing/2017/model3d" xmlns:o="urn:schemas-microsoft-com:office:office" xmlns:oel="http://schemas.microsoft.com/office/2019/extlst" xmlns:r="http://schemas.openxmlformats.org/officeDocument/2006/relationships" xmlns:m="http://schemas.openxmlformats.org/officeDocument/2006/math" xmlns:v="urn:schemas-microsoft-com:vml" xmlns:wp14="http://schemas.microsoft.com/office/word/2010/wordprocessingDrawing" xmlns:wp="http://schemas.openxmlformats.org/drawingml/2006/wordprocessingDrawing" xmlns:w10="urn:schemas-microsoft-com:office:word" xmlns:w="http://schemas.openxmlformats.org/wordprocessingml/2006/main" xmlns:w14="http://schemas.microsoft.com/office/word/2010/wordml" xmlns:w15="http://schemas.microsoft.com/office/word/2012/wordml" xmlns:w16cex="http://schemas.microsoft.com/office/word/2018/wordml/cex" xmlns:w16cid="http://schemas.microsoft.com/office/word/2016/wordml/cid" xmlns:w16="http://schemas.microsoft.com/office/word/2018/wordml" xmlns:w16sdtdh="http://schemas.microsoft.com/office/word/2020/wordml/sdtdatahash" xmlns:w16se="http://schemas.microsoft.com/office/word/2015/wordml/symex" xmlns:wpg="http://schemas.microsoft.com/office/word/2010/wordprocessingGroup" xmlns:wpi="http://schemas.microsoft.com/office/word/2010/wordprocessingInk" xmlns:wne="http://schemas.microsoft.com/office/word/2006/wordml" xmlns:wps="http://schemas.microsoft.com/office/word/2010/wordprocessingShape" mc:Ignorable="w14 w15 w16se w16cid w16 w16cex w16sdtdh wp14">
+<w:document xmlns:o="urn:schemas-microsoft-com:office:office" xmlns:r="http://schemas.openxmlformats.org/officeDocument/2006/relationships" xmlns:v="urn:schemas-microsoft-com:vml" xmlns:w="http://schemas.openxmlformats.org/wordprocessingml/2006/main" xmlns:w10="urn:schemas-microsoft-com:office:word" xmlns:wp="http://schemas.openxmlformats.org/drawingml/2006/wordprocessingDrawing" xmlns:wps="http://schemas.microsoft.com/office/word/2010/wordprocessingShape" xmlns:wpg="http://schemas.microsoft.com/office/word/2010/wordprocessingGroup" xmlns:mc="http://schemas.openxmlformats.org/markup-compatibility/2006" xmlns:wp14="http://schemas.microsoft.com/office/word/2010/wordprocessingDrawing" xmlns:w14="http://schemas.microsoft.com/office/word/2010/wordml" xmlns:w15="http://schemas.microsoft.com/office/word/2012/wordml" mc:Ignorable="w14 wp14 w15">
   <w:body>
     <w:p>
       <w:pPr>
+        <w:pStyle w:val="Heading1"/>
+        <w:spacing w:before="240" w:after="120"/>
+        <w:ind w:hanging="0" w:left="0"/>
         <w:rPr>
           <w:u w:val="single"/>
         </w:rPr>
       </w:pPr>
       <w:r>
-        <w:rPr>
-          <w:u w:val="single"/>
-        </w:rPr>
+        <w:rPr/>
         <w:t>Critter Corner – Spring 2024</w:t>
       </w:r>
     </w:p>
     <w:p>
+      <w:pPr>
+        <w:pStyle w:val="Normal"/>
+        <w:rPr/>
+      </w:pPr>
       <w:r>
-        <w:t>By:  Rachael Komulainen</w:t>
-      </w:r>
-    </w:p>
-    <w:p/>
-    <w:p>
-      <w:r>
+        <w:rPr/>
         <w:t xml:space="preserve">Happy Spring, to all!  Hart Park Barnyard staff, volunteers &amp; critters are gearing up for a couple of really fun events that we wish to tell you all about.  Firstly, the Cowboy Festival 2024 will be returning to Hart Park!  This is a wonderful, free family event.  In addition to all of the official events, put on by the City of Santa Clarita, our Barnyard will be providing FREE tours and presentations, throughout both days.  Tour hours are, as follows:  10am, 1pm, &amp; 2pm.  Meet at the waterfowl pen &amp; Gift Shop area, to partake in a tour.  Also, we will be offering opportunities throughout both days to interact with some of our critters:  alpacas, llama, pigs and tortoises.  And, don’t forget to check out the Gift Shop and the Bookstore, located right next to the Barnyard.  Both store hours will be 10am-4pm.  The Barnyard will open at 9am, and remain open until 4pm, as well.  </w:t>
       </w:r>
     </w:p>
-    <w:p/>
     <w:p>
+      <w:pPr>
+        <w:pStyle w:val="Heading2"/>
+        <w:ind w:hanging="0" w:left="0"/>
+        <w:rPr/>
+      </w:pPr>
       <w:r>
-        <w:t xml:space="preserve">The second big event is our first “Critter Fair!”  We are extremely excited to announce that </w:t>
+        <w:rPr/>
+        <w:t>Critter Fair</w:t>
       </w:r>
+    </w:p>
+    <w:p>
+      <w:pPr>
+        <w:pStyle w:val="Normal"/>
+        <w:rPr/>
+      </w:pPr>
       <w:r>
-        <w:t xml:space="preserve">we are filling the void </w:t>
+        <w:rPr/>
+        <w:t xml:space="preserve">The second big event is our first “Critter Fair!”  We are extremely excited to announce that we are filling the void left by the departure of the popular “Bow Wows &amp; Meows,” by hosting the Critter Fair here.  It will feature adoptable animals from all of the L.A. County Animal Shelters.  Let’s get those critters homes!  Also, there will be various animal-themed vendors, from pet supply places, trainers, groomers, rescues, etc.  We still have openings for vendors, so, if you are interested, please contact either the park office at 661-259-1750 and ask for Amanda, or you can email:  </w:t>
       </w:r>
-      <w:r>
-        <w:t xml:space="preserve">left by the departure of the popular ‘Bow Wows &amp; Meows,’ by hosting the Critter Fair here.  </w:t>
-      </w:r>
-      <w:r>
-        <w:t>It will feature adoptable animals from all of the L.A. County Animal Shelters</w:t>
-      </w:r>
-      <w:r>
-        <w:t xml:space="preserve">.  Let’s get those critters homes!  Also, there will be various animal-themed vendors, from </w:t>
-      </w:r>
-      <w:r>
-        <w:t xml:space="preserve">pet supply places, trainers, groomers, rescues, etc.  We </w:t>
-      </w:r>
-      <w:r>
-        <w:t>still have openings for vendors, so, if you are interested, please contact either the park office</w:t>
-      </w:r>
-      <w:r>
-        <w:t xml:space="preserve"> at 661-259-1750 and ask for Amanda, or you can email:  </w:t>
-      </w:r>
-      <w:hyperlink r:id="rId4" w:history="1">
+      <w:hyperlink r:id="rId2">
         <w:r>
           <w:rPr>
             <w:rStyle w:val="Hyperlink"/>
@@ -60,190 +54,210 @@
           <w:t>hartreservations@parks.lacounty.gov</w:t>
         </w:r>
       </w:hyperlink>
+      <w:hyperlink r:id="rId3">
+        <w:r>
+          <w:rPr>
+            <w:rStyle w:val="Hyperlink"/>
+          </w:rPr>
+          <w:t xml:space="preserve">.  </w:t>
+        </w:r>
+      </w:hyperlink>
+      <w:r>
+        <w:rPr>
+          <w:rStyle w:val="Hyperlink"/>
+        </w:rPr>
+        <w:t>Click HERE for a vendor form you can have filled out in advance!</w:t>
+      </w:r>
     </w:p>
     <w:p>
+      <w:pPr>
+        <w:pStyle w:val="Normal"/>
+        <w:rPr/>
+      </w:pPr>
       <w:r>
-        <w:t>Our goal with this event is to highlight the world of our animal friends</w:t>
-      </w:r>
-      <w:r>
-        <w:t xml:space="preserve">.  There will also be food/beverage vendors on site.  The Barnyard will be </w:t>
-      </w:r>
-      <w:r>
-        <w:t xml:space="preserve">providing animal presentations and tours, and the Gift Shop and the Bookstore will be open.  We hope everyone will come out to support this </w:t>
-      </w:r>
-      <w:r>
-        <w:t xml:space="preserve">event to help adoptable animals find homes!  </w:t>
+        <w:rPr/>
+        <w:t xml:space="preserve">Our goal with this event is to highlight the world of our animal friends.  There will also be food/beverage vendors on site.  The Barnyard will be providing animal presentations and tours, and the Gift Shop and the Bookstore will be open.  We hope everyone will come out to support this event to help adoptable animals find homes!  </w:t>
       </w:r>
     </w:p>
-    <w:p/>
     <w:p>
+      <w:pPr>
+        <w:pStyle w:val="Normal"/>
+        <w:rPr/>
+      </w:pPr>
       <w:r>
-        <w:t xml:space="preserve">In February, </w:t>
-      </w:r>
-      <w:r>
-        <w:t>we began our participation in a very interesting study by the Natural History Museum/La Brea Tar Pits</w:t>
-      </w:r>
-      <w:r>
-        <w:t xml:space="preserve"> staff.  They are doing a dung beetle study, comparing current dung beetles with ones that they have found</w:t>
-      </w:r>
-      <w:r>
-        <w:t xml:space="preserve"> from the past, at the Tar Pits.  </w:t>
-      </w:r>
-      <w:r>
-        <w:t xml:space="preserve">Dung beetles are </w:t>
-      </w:r>
-      <w:r>
-        <w:t xml:space="preserve">insects that live on, in or below the dung (feces) of animals.  </w:t>
-      </w:r>
-      <w:r>
-        <w:t>They are a very int</w:t>
-      </w:r>
-      <w:r>
-        <w:t>egral part of the ecosystem</w:t>
-      </w:r>
-      <w:r>
-        <w:t xml:space="preserve">, as they break down the dung. </w:t>
-      </w:r>
-      <w:r>
-        <w:t xml:space="preserve">This process </w:t>
-      </w:r>
-      <w:r>
-        <w:t>improves nutrients and s</w:t>
-      </w:r>
-      <w:r>
-        <w:t xml:space="preserve">oil </w:t>
-      </w:r>
-      <w:r>
-        <w:t>structure, and</w:t>
-      </w:r>
-      <w:r>
-        <w:t xml:space="preserve"> helps with</w:t>
-      </w:r>
-      <w:r>
-        <w:t xml:space="preserve"> forage growth.  </w:t>
-      </w:r>
-      <w:r>
-        <w:t xml:space="preserve"> </w:t>
-      </w:r>
-      <w:r>
-        <w:t xml:space="preserve">There </w:t>
-      </w:r>
-      <w:r>
-        <w:t>will be</w:t>
-      </w:r>
-      <w:r>
-        <w:t xml:space="preserve"> </w:t>
-      </w:r>
-      <w:r>
-        <w:t>four</w:t>
-      </w:r>
-      <w:r>
-        <w:t xml:space="preserve"> collection days:  </w:t>
-      </w:r>
-      <w:r>
-        <w:t>W</w:t>
-      </w:r>
-      <w:r>
-        <w:t xml:space="preserve">inter, spring, summer </w:t>
-      </w:r>
-      <w:r>
-        <w:t>and</w:t>
-      </w:r>
-      <w:r>
-        <w:t xml:space="preserve"> fall.  </w:t>
-      </w:r>
-      <w:r>
-        <w:t xml:space="preserve">February was the winter collection date.  They found </w:t>
-      </w:r>
-      <w:r>
-        <w:t>four</w:t>
-      </w:r>
-      <w:r>
-        <w:t xml:space="preserve"> different species of dung beetle in our bison pen</w:t>
-      </w:r>
-      <w:r>
-        <w:t xml:space="preserve"> that day</w:t>
-      </w:r>
-      <w:r>
-        <w:t xml:space="preserve">.  </w:t>
-      </w:r>
-      <w:r>
-        <w:t xml:space="preserve">What an interesting study!  We look forward to the remaining collection dates, and the final results, once </w:t>
-      </w:r>
-      <w:r>
-        <w:t xml:space="preserve">the study has concluded.  </w:t>
+        <w:rPr/>
+        <w:t xml:space="preserve">In February, we began our participation in a very interesting study by the Natural History Museum/La Brea Tar Pits staff.  They are doing a dung beetle study, comparing current dung beetles with ones that they have found from the past, at the Tar Pits.  Dung beetles are insects that live on, in or below the dung (feces) of animals.  They are a very integral part of the ecosystem, as they break down the dung. This process improves nutrients and soil structure, and helps with forage growth.   There will be four collection days:  Winter, spring, summer and fall.  February was the winter collection date.  They found four different species of dung beetle in our bison pen that day.  What an interesting study!  We look forward to the remaining collection dates, and the final results, once the study has concluded.  </w:t>
       </w:r>
     </w:p>
-    <w:p/>
     <w:p>
+      <w:pPr>
+        <w:pStyle w:val="Normal"/>
+        <w:rPr/>
+      </w:pPr>
       <w:r>
-        <w:t>Recently, we have</w:t>
+        <w:rPr/>
+        <w:t>Recently, we have had a few new staff and volunteers that have joined our team – welcome to them all!  Everyone is invited to come and visit the Barnyard to meet the new folks and to visit all of our amazing critter family.  Barnyard hours are:  Tues-Sun (closed Mondays), from 9am-2pm.  On most Sundays, our pigs go on a walk-about in the Barnyard, so if you want to meet our piggies, stop by around 11:30am-12:30pm.  If you are interested in volunteering with the animals, scan the Barnyard Animal Keeper Trainee program code and sign up.  We hope to see you all really soon!</w:t>
       </w:r>
+    </w:p>
+    <w:p>
+      <w:pPr>
+        <w:pStyle w:val="Normal"/>
+        <w:spacing w:before="0" w:after="160"/>
+        <w:rPr/>
+      </w:pPr>
       <w:r>
-        <w:t xml:space="preserve"> had</w:t>
-      </w:r>
-      <w:r>
-        <w:t xml:space="preserve"> </w:t>
-      </w:r>
-      <w:r>
-        <w:t>a few new staff and volunteers that have joined our team</w:t>
-      </w:r>
-      <w:r>
-        <w:t xml:space="preserve"> – welcome to them all!  Everyone is invited to come and visit the Barnyard</w:t>
-      </w:r>
-      <w:r>
-        <w:t xml:space="preserve"> to meet the new folks and to visit all of our amazing critter family</w:t>
-      </w:r>
-      <w:r>
-        <w:t>.</w:t>
-      </w:r>
-      <w:r>
-        <w:t xml:space="preserve">  Barnyard hours are:  Tues-Sun (closed Mondays), from 9am-2pm.  </w:t>
-      </w:r>
-      <w:r>
-        <w:t xml:space="preserve">On </w:t>
-      </w:r>
-      <w:r>
-        <w:t xml:space="preserve">most </w:t>
-      </w:r>
-      <w:r>
-        <w:t>Sundays, our pigs</w:t>
-      </w:r>
-      <w:r>
-        <w:t xml:space="preserve"> go on a walk-about in the Barnyard, so if you want to </w:t>
-      </w:r>
-      <w:r>
-        <w:t xml:space="preserve">meet our piggies, stop by </w:t>
-      </w:r>
-      <w:r>
-        <w:t xml:space="preserve">around 11:30am-12:30pm.  </w:t>
-      </w:r>
-      <w:r>
-        <w:t>If you are interested in volunteering</w:t>
-      </w:r>
-      <w:r>
-        <w:t xml:space="preserve"> with the animals, scan the Barnyard Animal Keeper Trainee program code and sign up</w:t>
-      </w:r>
-      <w:r>
-        <w:t>.  We hope to see you all really soon!</w:t>
+        <w:rPr/>
+        <w:t>Finally, click below to see lots of recent barnyard photos of our critters, staff and volunteers!</w:t>
       </w:r>
     </w:p>
     <w:sectPr>
+      <w:type w:val="nextPage"/>
       <w:pgSz w:w="12240" w:h="15840"/>
-      <w:pgMar w:top="1440" w:right="1440" w:bottom="1440" w:left="1440" w:header="720" w:footer="720" w:gutter="0"/>
-      <w:cols w:space="720"/>
-      <w:docGrid w:linePitch="360"/>
+      <w:pgMar w:left="1440" w:right="1440" w:gutter="0" w:header="0" w:top="1440" w:footer="0" w:bottom="1440"/>
+      <w:pgNumType w:fmt="decimal"/>
+      <w:formProt w:val="false"/>
+      <w:textDirection w:val="lrTb"/>
+      <w:docGrid w:type="default" w:linePitch="360" w:charSpace="4096"/>
     </w:sectPr>
   </w:body>
 </w:document>
 </file>
 
+<file path=word/numbering.xml><?xml version="1.0" encoding="utf-8"?>
+<w:numbering xmlns:w="http://schemas.openxmlformats.org/wordprocessingml/2006/main" xmlns:o="urn:schemas-microsoft-com:office:office" xmlns:r="http://schemas.openxmlformats.org/officeDocument/2006/relationships" xmlns:v="urn:schemas-microsoft-com:vml" xmlns:mc="http://schemas.openxmlformats.org/markup-compatibility/2006" xmlns:w14="http://schemas.microsoft.com/office/word/2010/wordml" mc:Ignorable="w14">
+  <w:abstractNum w:abstractNumId="1">
+    <w:lvl w:ilvl="0">
+      <w:start w:val="1"/>
+      <w:pStyle w:val="Heading1"/>
+      <w:numFmt w:val="none"/>
+      <w:suff w:val="nothing"/>
+      <w:lvlText w:val=""/>
+      <w:lvlJc w:val="left"/>
+      <w:pPr>
+        <w:tabs>
+          <w:tab w:val="num" w:pos="0"/>
+        </w:tabs>
+        <w:ind w:left="0" w:hanging="0"/>
+      </w:pPr>
+    </w:lvl>
+    <w:lvl w:ilvl="1">
+      <w:start w:val="1"/>
+      <w:pStyle w:val="Heading2"/>
+      <w:numFmt w:val="none"/>
+      <w:suff w:val="nothing"/>
+      <w:lvlText w:val=""/>
+      <w:lvlJc w:val="left"/>
+      <w:pPr>
+        <w:tabs>
+          <w:tab w:val="num" w:pos="0"/>
+        </w:tabs>
+        <w:ind w:left="0" w:hanging="0"/>
+      </w:pPr>
+    </w:lvl>
+    <w:lvl w:ilvl="2">
+      <w:start w:val="1"/>
+      <w:numFmt w:val="none"/>
+      <w:suff w:val="nothing"/>
+      <w:lvlText w:val=""/>
+      <w:lvlJc w:val="left"/>
+      <w:pPr>
+        <w:tabs>
+          <w:tab w:val="num" w:pos="0"/>
+        </w:tabs>
+        <w:ind w:left="0" w:hanging="0"/>
+      </w:pPr>
+    </w:lvl>
+    <w:lvl w:ilvl="3">
+      <w:start w:val="1"/>
+      <w:numFmt w:val="none"/>
+      <w:suff w:val="nothing"/>
+      <w:lvlText w:val=""/>
+      <w:lvlJc w:val="left"/>
+      <w:pPr>
+        <w:tabs>
+          <w:tab w:val="num" w:pos="0"/>
+        </w:tabs>
+        <w:ind w:left="0" w:hanging="0"/>
+      </w:pPr>
+    </w:lvl>
+    <w:lvl w:ilvl="4">
+      <w:start w:val="1"/>
+      <w:numFmt w:val="none"/>
+      <w:suff w:val="nothing"/>
+      <w:lvlText w:val=""/>
+      <w:lvlJc w:val="left"/>
+      <w:pPr>
+        <w:tabs>
+          <w:tab w:val="num" w:pos="0"/>
+        </w:tabs>
+        <w:ind w:left="0" w:hanging="0"/>
+      </w:pPr>
+    </w:lvl>
+    <w:lvl w:ilvl="5">
+      <w:start w:val="1"/>
+      <w:numFmt w:val="none"/>
+      <w:suff w:val="nothing"/>
+      <w:lvlText w:val=""/>
+      <w:lvlJc w:val="left"/>
+      <w:pPr>
+        <w:tabs>
+          <w:tab w:val="num" w:pos="0"/>
+        </w:tabs>
+        <w:ind w:left="0" w:hanging="0"/>
+      </w:pPr>
+    </w:lvl>
+    <w:lvl w:ilvl="6">
+      <w:start w:val="1"/>
+      <w:numFmt w:val="none"/>
+      <w:suff w:val="nothing"/>
+      <w:lvlText w:val=""/>
+      <w:lvlJc w:val="left"/>
+      <w:pPr>
+        <w:tabs>
+          <w:tab w:val="num" w:pos="0"/>
+        </w:tabs>
+        <w:ind w:left="0" w:hanging="0"/>
+      </w:pPr>
+    </w:lvl>
+    <w:lvl w:ilvl="7">
+      <w:start w:val="1"/>
+      <w:numFmt w:val="none"/>
+      <w:suff w:val="nothing"/>
+      <w:lvlText w:val=""/>
+      <w:lvlJc w:val="left"/>
+      <w:pPr>
+        <w:tabs>
+          <w:tab w:val="num" w:pos="0"/>
+        </w:tabs>
+        <w:ind w:left="0" w:hanging="0"/>
+      </w:pPr>
+    </w:lvl>
+    <w:lvl w:ilvl="8">
+      <w:start w:val="1"/>
+      <w:numFmt w:val="none"/>
+      <w:suff w:val="nothing"/>
+      <w:lvlText w:val=""/>
+      <w:lvlJc w:val="left"/>
+      <w:pPr>
+        <w:tabs>
+          <w:tab w:val="num" w:pos="0"/>
+        </w:tabs>
+        <w:ind w:left="0" w:hanging="0"/>
+      </w:pPr>
+    </w:lvl>
+  </w:abstractNum>
+  <w:num w:numId="1">
+    <w:abstractNumId w:val="1"/>
+  </w:num>
+</w:numbering>
+</file>
+
 <file path=word/styles.xml><?xml version="1.0" encoding="utf-8"?>
-<w:styles xmlns:mc="http://schemas.openxmlformats.org/markup-compatibility/2006" xmlns:r="http://schemas.openxmlformats.org/officeDocument/2006/relationships" xmlns:w="http://schemas.openxmlformats.org/wordprocessingml/2006/main" xmlns:w14="http://schemas.microsoft.com/office/word/2010/wordml" xmlns:w15="http://schemas.microsoft.com/office/word/2012/wordml" xmlns:w16cex="http://schemas.microsoft.com/office/word/2018/wordml/cex" xmlns:w16cid="http://schemas.microsoft.com/office/word/2016/wordml/cid" xmlns:w16="http://schemas.microsoft.com/office/word/2018/wordml" xmlns:w16sdtdh="http://schemas.microsoft.com/office/word/2020/wordml/sdtdatahash" xmlns:w16se="http://schemas.microsoft.com/office/word/2015/wordml/symex" mc:Ignorable="w14 w15 w16se w16cid w16 w16cex w16sdtdh">
+<w:styles xmlns:w="http://schemas.openxmlformats.org/wordprocessingml/2006/main" xmlns:w14="http://schemas.microsoft.com/office/word/2010/wordml" xmlns:mc="http://schemas.openxmlformats.org/markup-compatibility/2006" mc:Ignorable="w14">
   <w:docDefaults>
     <w:rPrDefault>
       <w:rPr>
-        <w:rFonts w:asciiTheme="minorHAnsi" w:eastAsiaTheme="minorHAnsi" w:hAnsiTheme="minorHAnsi" w:cstheme="minorBidi"/>
+        <w:rFonts w:ascii="Calibri" w:hAnsi="Calibri" w:eastAsia="Calibri" w:cs="" w:asciiTheme="minorHAnsi" w:cstheme="minorBidi" w:eastAsiaTheme="minorHAnsi" w:hAnsiTheme="minorHAnsi"/>
         <w:kern w:val="2"/>
         <w:sz w:val="22"/>
         <w:szCs w:val="22"/>
@@ -253,21 +267,21 @@
     </w:rPrDefault>
     <w:pPrDefault>
       <w:pPr>
-        <w:spacing w:after="160" w:line="259" w:lineRule="auto"/>
+        <w:suppressAutoHyphens w:val="true"/>
       </w:pPr>
     </w:pPrDefault>
   </w:docDefaults>
   <w:latentStyles w:defLockedState="0" w:defUIPriority="99" w:defSemiHidden="0" w:defUnhideWhenUsed="0" w:defQFormat="0" w:count="376">
     <w:lsdException w:name="Normal" w:uiPriority="0" w:qFormat="1"/>
     <w:lsdException w:name="heading 1" w:uiPriority="9" w:qFormat="1"/>
-    <w:lsdException w:name="heading 2" w:semiHidden="1" w:uiPriority="9" w:unhideWhenUsed="1" w:qFormat="1"/>
-    <w:lsdException w:name="heading 3" w:semiHidden="1" w:uiPriority="9" w:unhideWhenUsed="1" w:qFormat="1"/>
-    <w:lsdException w:name="heading 4" w:semiHidden="1" w:uiPriority="9" w:unhideWhenUsed="1" w:qFormat="1"/>
-    <w:lsdException w:name="heading 5" w:semiHidden="1" w:uiPriority="9" w:unhideWhenUsed="1" w:qFormat="1"/>
-    <w:lsdException w:name="heading 6" w:semiHidden="1" w:uiPriority="9" w:unhideWhenUsed="1" w:qFormat="1"/>
-    <w:lsdException w:name="heading 7" w:semiHidden="1" w:uiPriority="9" w:unhideWhenUsed="1" w:qFormat="1"/>
-    <w:lsdException w:name="heading 8" w:semiHidden="1" w:uiPriority="9" w:unhideWhenUsed="1" w:qFormat="1"/>
-    <w:lsdException w:name="heading 9" w:semiHidden="1" w:uiPriority="9" w:unhideWhenUsed="1" w:qFormat="1"/>
+    <w:lsdException w:name="heading 2" w:uiPriority="9" w:semiHidden="1" w:unhideWhenUsed="1" w:qFormat="1"/>
+    <w:lsdException w:name="heading 3" w:uiPriority="9" w:semiHidden="1" w:unhideWhenUsed="1" w:qFormat="1"/>
+    <w:lsdException w:name="heading 4" w:uiPriority="9" w:semiHidden="1" w:unhideWhenUsed="1" w:qFormat="1"/>
+    <w:lsdException w:name="heading 5" w:uiPriority="9" w:semiHidden="1" w:unhideWhenUsed="1" w:qFormat="1"/>
+    <w:lsdException w:name="heading 6" w:uiPriority="9" w:semiHidden="1" w:unhideWhenUsed="1" w:qFormat="1"/>
+    <w:lsdException w:name="heading 7" w:uiPriority="9" w:semiHidden="1" w:unhideWhenUsed="1" w:qFormat="1"/>
+    <w:lsdException w:name="heading 8" w:uiPriority="9" w:semiHidden="1" w:unhideWhenUsed="1" w:qFormat="1"/>
+    <w:lsdException w:name="heading 9" w:uiPriority="9" w:semiHidden="1" w:unhideWhenUsed="1" w:qFormat="1"/>
     <w:lsdException w:name="index 1" w:semiHidden="1" w:unhideWhenUsed="1"/>
     <w:lsdException w:name="index 2" w:semiHidden="1" w:unhideWhenUsed="1"/>
     <w:lsdException w:name="index 3" w:semiHidden="1" w:unhideWhenUsed="1"/>
@@ -277,22 +291,22 @@
     <w:lsdException w:name="index 7" w:semiHidden="1" w:unhideWhenUsed="1"/>
     <w:lsdException w:name="index 8" w:semiHidden="1" w:unhideWhenUsed="1"/>
     <w:lsdException w:name="index 9" w:semiHidden="1" w:unhideWhenUsed="1"/>
-    <w:lsdException w:name="toc 1" w:semiHidden="1" w:uiPriority="39" w:unhideWhenUsed="1"/>
-    <w:lsdException w:name="toc 2" w:semiHidden="1" w:uiPriority="39" w:unhideWhenUsed="1"/>
-    <w:lsdException w:name="toc 3" w:semiHidden="1" w:uiPriority="39" w:unhideWhenUsed="1"/>
-    <w:lsdException w:name="toc 4" w:semiHidden="1" w:uiPriority="39" w:unhideWhenUsed="1"/>
-    <w:lsdException w:name="toc 5" w:semiHidden="1" w:uiPriority="39" w:unhideWhenUsed="1"/>
-    <w:lsdException w:name="toc 6" w:semiHidden="1" w:uiPriority="39" w:unhideWhenUsed="1"/>
-    <w:lsdException w:name="toc 7" w:semiHidden="1" w:uiPriority="39" w:unhideWhenUsed="1"/>
-    <w:lsdException w:name="toc 8" w:semiHidden="1" w:uiPriority="39" w:unhideWhenUsed="1"/>
-    <w:lsdException w:name="toc 9" w:semiHidden="1" w:uiPriority="39" w:unhideWhenUsed="1"/>
+    <w:lsdException w:name="toc 1" w:uiPriority="39" w:semiHidden="1" w:unhideWhenUsed="1"/>
+    <w:lsdException w:name="toc 2" w:uiPriority="39" w:semiHidden="1" w:unhideWhenUsed="1"/>
+    <w:lsdException w:name="toc 3" w:uiPriority="39" w:semiHidden="1" w:unhideWhenUsed="1"/>
+    <w:lsdException w:name="toc 4" w:uiPriority="39" w:semiHidden="1" w:unhideWhenUsed="1"/>
+    <w:lsdException w:name="toc 5" w:uiPriority="39" w:semiHidden="1" w:unhideWhenUsed="1"/>
+    <w:lsdException w:name="toc 6" w:uiPriority="39" w:semiHidden="1" w:unhideWhenUsed="1"/>
+    <w:lsdException w:name="toc 7" w:uiPriority="39" w:semiHidden="1" w:unhideWhenUsed="1"/>
+    <w:lsdException w:name="toc 8" w:uiPriority="39" w:semiHidden="1" w:unhideWhenUsed="1"/>
+    <w:lsdException w:name="toc 9" w:uiPriority="39" w:semiHidden="1" w:unhideWhenUsed="1"/>
     <w:lsdException w:name="Normal Indent" w:semiHidden="1" w:unhideWhenUsed="1"/>
     <w:lsdException w:name="footnote text" w:semiHidden="1" w:unhideWhenUsed="1"/>
     <w:lsdException w:name="annotation text" w:semiHidden="1" w:unhideWhenUsed="1"/>
     <w:lsdException w:name="header" w:semiHidden="1" w:unhideWhenUsed="1"/>
     <w:lsdException w:name="footer" w:semiHidden="1" w:unhideWhenUsed="1"/>
     <w:lsdException w:name="index heading" w:semiHidden="1" w:unhideWhenUsed="1"/>
-    <w:lsdException w:name="caption" w:semiHidden="1" w:uiPriority="35" w:unhideWhenUsed="1" w:qFormat="1"/>
+    <w:lsdException w:name="caption" w:uiPriority="35" w:semiHidden="1" w:unhideWhenUsed="1" w:qFormat="1"/>
     <w:lsdException w:name="table of figures" w:semiHidden="1" w:unhideWhenUsed="1"/>
     <w:lsdException w:name="envelope address" w:semiHidden="1" w:unhideWhenUsed="1"/>
     <w:lsdException w:name="envelope return" w:semiHidden="1" w:unhideWhenUsed="1"/>
@@ -323,7 +337,7 @@
     <w:lsdException w:name="Title" w:uiPriority="10" w:qFormat="1"/>
     <w:lsdException w:name="Closing" w:semiHidden="1" w:unhideWhenUsed="1"/>
     <w:lsdException w:name="Signature" w:semiHidden="1" w:unhideWhenUsed="1"/>
-    <w:lsdException w:name="Default Paragraph Font" w:semiHidden="1" w:uiPriority="1" w:unhideWhenUsed="1"/>
+    <w:lsdException w:name="Default Paragraph Font" w:uiPriority="1" w:semiHidden="1" w:unhideWhenUsed="1"/>
     <w:lsdException w:name="Body Text" w:semiHidden="1" w:unhideWhenUsed="1"/>
     <w:lsdException w:name="Body Text Indent" w:semiHidden="1" w:unhideWhenUsed="1"/>
     <w:lsdException w:name="List Continue" w:semiHidden="1" w:unhideWhenUsed="1"/>
@@ -523,8 +537,8 @@
     <w:lsdException w:name="Subtle Reference" w:uiPriority="31" w:qFormat="1"/>
     <w:lsdException w:name="Intense Reference" w:uiPriority="32" w:qFormat="1"/>
     <w:lsdException w:name="Book Title" w:uiPriority="33" w:qFormat="1"/>
-    <w:lsdException w:name="Bibliography" w:semiHidden="1" w:uiPriority="37" w:unhideWhenUsed="1"/>
-    <w:lsdException w:name="TOC Heading" w:semiHidden="1" w:uiPriority="39" w:unhideWhenUsed="1" w:qFormat="1"/>
+    <w:lsdException w:name="Bibliography" w:uiPriority="37" w:semiHidden="1" w:unhideWhenUsed="1"/>
+    <w:lsdException w:name="TOC Heading" w:uiPriority="39" w:semiHidden="1" w:unhideWhenUsed="1" w:qFormat="1"/>
     <w:lsdException w:name="Plain Table 1" w:uiPriority="41"/>
     <w:lsdException w:name="Plain Table 2" w:uiPriority="42"/>
     <w:lsdException w:name="Plain Table 3" w:uiPriority="43"/>
@@ -635,15 +649,161 @@
     <w:lsdException w:name="Unresolved Mention" w:semiHidden="1" w:unhideWhenUsed="1"/>
     <w:lsdException w:name="Smart Link" w:semiHidden="1" w:unhideWhenUsed="1"/>
   </w:latentStyles>
-  <w:style w:type="paragraph" w:default="1" w:styleId="Normal">
+  <w:style w:type="paragraph" w:styleId="Normal" w:default="1">
     <w:name w:val="Normal"/>
     <w:qFormat/>
-  </w:style>
-  <w:style w:type="character" w:default="1" w:styleId="DefaultParagraphFont">
+    <w:pPr>
+      <w:widowControl/>
+      <w:bidi w:val="0"/>
+      <w:spacing w:lineRule="auto" w:line="259" w:before="0" w:after="160"/>
+      <w:jc w:val="left"/>
+    </w:pPr>
+    <w:rPr>
+      <w:rFonts w:ascii="Calibri" w:hAnsi="Calibri" w:eastAsia="Calibri" w:cs="" w:asciiTheme="minorHAnsi" w:cstheme="minorBidi" w:eastAsiaTheme="minorHAnsi" w:hAnsiTheme="minorHAnsi"/>
+      <w:color w:val="auto"/>
+      <w:kern w:val="2"/>
+      <w:sz w:val="22"/>
+      <w:szCs w:val="22"/>
+      <w:lang w:val="en-US" w:eastAsia="en-US" w:bidi="ar-SA"/>
+      <w14:ligatures w14:val="standardContextual"/>
+    </w:rPr>
+  </w:style>
+  <w:style w:type="paragraph" w:styleId="Heading1">
+    <w:name w:val="Heading 1"/>
+    <w:basedOn w:val="Heading"/>
+    <w:next w:val="BodyText"/>
+    <w:qFormat/>
+    <w:pPr>
+      <w:numPr>
+        <w:ilvl w:val="0"/>
+        <w:numId w:val="1"/>
+      </w:numPr>
+      <w:spacing w:before="240" w:after="120"/>
+      <w:outlineLvl w:val="0"/>
+    </w:pPr>
+    <w:rPr>
+      <w:b/>
+      <w:bCs/>
+      <w:sz w:val="36"/>
+      <w:szCs w:val="36"/>
+    </w:rPr>
+  </w:style>
+  <w:style w:type="paragraph" w:styleId="Heading2">
+    <w:name w:val="Heading 2"/>
+    <w:basedOn w:val="Heading"/>
+    <w:next w:val="BodyText"/>
+    <w:qFormat/>
+    <w:pPr>
+      <w:numPr>
+        <w:ilvl w:val="1"/>
+        <w:numId w:val="1"/>
+      </w:numPr>
+      <w:spacing w:before="200" w:after="120"/>
+      <w:outlineLvl w:val="1"/>
+    </w:pPr>
+    <w:rPr>
+      <w:b/>
+      <w:bCs/>
+      <w:sz w:val="32"/>
+      <w:szCs w:val="32"/>
+    </w:rPr>
+  </w:style>
+  <w:style w:type="character" w:styleId="DefaultParagraphFont" w:default="1">
     <w:name w:val="Default Paragraph Font"/>
     <w:uiPriority w:val="1"/>
     <w:semiHidden/>
     <w:unhideWhenUsed/>
+    <w:qFormat/>
+    <w:rPr/>
+  </w:style>
+  <w:style w:type="character" w:styleId="Hyperlink">
+    <w:name w:val="Hyperlink"/>
+    <w:basedOn w:val="DefaultParagraphFont"/>
+    <w:uiPriority w:val="99"/>
+    <w:unhideWhenUsed/>
+    <w:rsid w:val="006a7b47"/>
+    <w:rPr>
+      <w:color w:themeColor="hyperlink" w:val="0563C1"/>
+      <w:u w:val="single"/>
+    </w:rPr>
+  </w:style>
+  <w:style w:type="character" w:styleId="UnresolvedMention">
+    <w:name w:val="Unresolved Mention"/>
+    <w:basedOn w:val="DefaultParagraphFont"/>
+    <w:uiPriority w:val="99"/>
+    <w:semiHidden/>
+    <w:unhideWhenUsed/>
+    <w:qFormat/>
+    <w:rsid w:val="006a7b47"/>
+    <w:rPr>
+      <w:color w:val="605E5C"/>
+      <w:shd w:fill="E1DFDD" w:val="clear"/>
+    </w:rPr>
+  </w:style>
+  <w:style w:type="paragraph" w:styleId="Heading">
+    <w:name w:val="Heading"/>
+    <w:basedOn w:val="Normal"/>
+    <w:next w:val="BodyText"/>
+    <w:qFormat/>
+    <w:pPr>
+      <w:keepNext w:val="true"/>
+      <w:spacing w:before="240" w:after="120"/>
+    </w:pPr>
+    <w:rPr>
+      <w:rFonts w:ascii="Liberation Sans" w:hAnsi="Liberation Sans" w:eastAsia="PingFang SC" w:cs="Lucida Sans"/>
+      <w:sz w:val="28"/>
+      <w:szCs w:val="28"/>
+    </w:rPr>
+  </w:style>
+  <w:style w:type="paragraph" w:styleId="BodyText">
+    <w:name w:val="Body Text"/>
+    <w:basedOn w:val="Normal"/>
+    <w:pPr>
+      <w:spacing w:lineRule="auto" w:line="276" w:before="0" w:after="140"/>
+    </w:pPr>
+    <w:rPr/>
+  </w:style>
+  <w:style w:type="paragraph" w:styleId="List">
+    <w:name w:val="List"/>
+    <w:basedOn w:val="BodyText"/>
+    <w:pPr/>
+    <w:rPr>
+      <w:rFonts w:cs="Lucida Sans"/>
+    </w:rPr>
+  </w:style>
+  <w:style w:type="paragraph" w:styleId="Caption">
+    <w:name w:val="Caption"/>
+    <w:basedOn w:val="Normal"/>
+    <w:qFormat/>
+    <w:pPr>
+      <w:suppressLineNumbers/>
+      <w:spacing w:before="120" w:after="120"/>
+    </w:pPr>
+    <w:rPr>
+      <w:rFonts w:cs="Lucida Sans"/>
+      <w:i/>
+      <w:iCs/>
+      <w:sz w:val="24"/>
+      <w:szCs w:val="24"/>
+    </w:rPr>
+  </w:style>
+  <w:style w:type="paragraph" w:styleId="Index">
+    <w:name w:val="Index"/>
+    <w:basedOn w:val="Normal"/>
+    <w:qFormat/>
+    <w:pPr>
+      <w:suppressLineNumbers/>
+    </w:pPr>
+    <w:rPr>
+      <w:rFonts w:cs="Lucida Sans"/>
+    </w:rPr>
+  </w:style>
+  <w:style w:type="numbering" w:styleId="NoList" w:default="1">
+    <w:name w:val="No List"/>
+    <w:uiPriority w:val="99"/>
+    <w:semiHidden/>
+    <w:unhideWhenUsed/>
+    <w:qFormat/>
   </w:style>
   <w:style w:type="table" w:default="1" w:styleId="TableNormal">
     <w:name w:val="Normal Table"/>
@@ -651,7 +811,6 @@
     <w:semiHidden/>
     <w:unhideWhenUsed/>
     <w:tblPr>
-      <w:tblInd w:w="0" w:type="dxa"/>
       <w:tblCellMar>
         <w:top w:w="0" w:type="dxa"/>
         <w:left w:w="108" w:type="dxa"/>
@@ -660,228 +819,101 @@
       </w:tblCellMar>
     </w:tblPr>
   </w:style>
-  <w:style w:type="numbering" w:default="1" w:styleId="NoList">
-    <w:name w:val="No List"/>
-    <w:uiPriority w:val="99"/>
-    <w:semiHidden/>
-    <w:unhideWhenUsed/>
-  </w:style>
-  <w:style w:type="character" w:styleId="Hyperlink">
-    <w:name w:val="Hyperlink"/>
-    <w:basedOn w:val="DefaultParagraphFont"/>
-    <w:uiPriority w:val="99"/>
-    <w:unhideWhenUsed/>
-    <w:rsid w:val="006A7B47"/>
-    <w:rPr>
-      <w:color w:val="0563C1" w:themeColor="hyperlink"/>
-      <w:u w:val="single"/>
-    </w:rPr>
-  </w:style>
-  <w:style w:type="character" w:styleId="UnresolvedMention">
-    <w:name w:val="Unresolved Mention"/>
-    <w:basedOn w:val="DefaultParagraphFont"/>
-    <w:uiPriority w:val="99"/>
-    <w:semiHidden/>
-    <w:unhideWhenUsed/>
-    <w:rsid w:val="006A7B47"/>
-    <w:rPr>
-      <w:color w:val="605E5C"/>
-      <w:shd w:val="clear" w:color="auto" w:fill="E1DFDD"/>
-    </w:rPr>
-  </w:style>
 </w:styles>
 </file>
 
 <file path=word/theme/theme1.xml><?xml version="1.0" encoding="utf-8"?>
-<a:theme xmlns:a="http://schemas.openxmlformats.org/drawingml/2006/main" name="Office Theme">
+<a:theme xmlns:a="http://schemas.openxmlformats.org/drawingml/2006/main" xmlns:r="http://schemas.openxmlformats.org/officeDocument/2006/relationships" name="Office Theme">
   <a:themeElements>
     <a:clrScheme name="Office">
       <a:dk1>
-        <a:sysClr val="windowText" lastClr="000000"/>
+        <a:srgbClr val="000000"/>
       </a:dk1>
       <a:lt1>
-        <a:sysClr val="window" lastClr="FFFFFF"/>
+        <a:srgbClr val="ffffff"/>
       </a:lt1>
       <a:dk2>
-        <a:srgbClr val="44546A"/>
+        <a:srgbClr val="44546a"/>
       </a:dk2>
       <a:lt2>
-        <a:srgbClr val="E7E6E6"/>
+        <a:srgbClr val="e7e6e6"/>
       </a:lt2>
       <a:accent1>
-        <a:srgbClr val="4472C4"/>
+        <a:srgbClr val="4472c4"/>
       </a:accent1>
       <a:accent2>
-        <a:srgbClr val="ED7D31"/>
+        <a:srgbClr val="ed7d31"/>
       </a:accent2>
       <a:accent3>
-        <a:srgbClr val="A5A5A5"/>
+        <a:srgbClr val="a5a5a5"/>
       </a:accent3>
       <a:accent4>
-        <a:srgbClr val="FFC000"/>
+        <a:srgbClr val="ffc000"/>
       </a:accent4>
       <a:accent5>
-        <a:srgbClr val="5B9BD5"/>
+        <a:srgbClr val="5b9bd5"/>
       </a:accent5>
       <a:accent6>
-        <a:srgbClr val="70AD47"/>
+        <a:srgbClr val="70ad47"/>
       </a:accent6>
       <a:hlink>
-        <a:srgbClr val="0563C1"/>
+        <a:srgbClr val="0563c1"/>
       </a:hlink>
       <a:folHlink>
-        <a:srgbClr val="954F72"/>
+        <a:srgbClr val="954f72"/>
       </a:folHlink>
     </a:clrScheme>
     <a:fontScheme name="Office">
       <a:majorFont>
-        <a:latin typeface="Calibri Light" panose="020F0302020204030204"/>
+        <a:latin typeface="Calibri Light" panose="020F0302020204030204" pitchFamily="0" charset="1"/>
         <a:ea typeface=""/>
         <a:cs typeface=""/>
-        <a:font script="Jpan" typeface="游ゴシック Light"/>
-        <a:font script="Hang" typeface="맑은 고딕"/>
-        <a:font script="Hans" typeface="等线 Light"/>
-        <a:font script="Hant" typeface="新細明體"/>
-        <a:font script="Arab" typeface="Times New Roman"/>
-        <a:font script="Hebr" typeface="Times New Roman"/>
-        <a:font script="Thai" typeface="Angsana New"/>
-        <a:font script="Ethi" typeface="Nyala"/>
-        <a:font script="Beng" typeface="Vrinda"/>
-        <a:font script="Gujr" typeface="Shruti"/>
-        <a:font script="Khmr" typeface="MoolBoran"/>
-        <a:font script="Knda" typeface="Tunga"/>
-        <a:font script="Guru" typeface="Raavi"/>
-        <a:font script="Cans" typeface="Euphemia"/>
-        <a:font script="Cher" typeface="Plantagenet Cherokee"/>
-        <a:font script="Yiii" typeface="Microsoft Yi Baiti"/>
-        <a:font script="Tibt" typeface="Microsoft Himalaya"/>
-        <a:font script="Thaa" typeface="MV Boli"/>
-        <a:font script="Deva" typeface="Mangal"/>
-        <a:font script="Telu" typeface="Gautami"/>
-        <a:font script="Taml" typeface="Latha"/>
-        <a:font script="Syrc" typeface="Estrangelo Edessa"/>
-        <a:font script="Orya" typeface="Kalinga"/>
-        <a:font script="Mlym" typeface="Kartika"/>
-        <a:font script="Laoo" typeface="DokChampa"/>
-        <a:font script="Sinh" typeface="Iskoola Pota"/>
-        <a:font script="Mong" typeface="Mongolian Baiti"/>
-        <a:font script="Viet" typeface="Times New Roman"/>
-        <a:font script="Uigh" typeface="Microsoft Uighur"/>
-        <a:font script="Geor" typeface="Sylfaen"/>
-        <a:font script="Armn" typeface="Arial"/>
-        <a:font script="Bugi" typeface="Leelawadee UI"/>
-        <a:font script="Bopo" typeface="Microsoft JhengHei"/>
-        <a:font script="Java" typeface="Javanese Text"/>
-        <a:font script="Lisu" typeface="Segoe UI"/>
-        <a:font script="Mymr" typeface="Myanmar Text"/>
-        <a:font script="Nkoo" typeface="Ebrima"/>
-        <a:font script="Olck" typeface="Nirmala UI"/>
-        <a:font script="Osma" typeface="Ebrima"/>
-        <a:font script="Phag" typeface="Phagspa"/>
-        <a:font script="Syrn" typeface="Estrangelo Edessa"/>
-        <a:font script="Syrj" typeface="Estrangelo Edessa"/>
-        <a:font script="Syre" typeface="Estrangelo Edessa"/>
-        <a:font script="Sora" typeface="Nirmala UI"/>
-        <a:font script="Tale" typeface="Microsoft Tai Le"/>
-        <a:font script="Talu" typeface="Microsoft New Tai Lue"/>
-        <a:font script="Tfng" typeface="Ebrima"/>
       </a:majorFont>
       <a:minorFont>
-        <a:latin typeface="Calibri" panose="020F0502020204030204"/>
+        <a:latin typeface="Calibri" panose="020F0502020204030204" pitchFamily="0" charset="1"/>
         <a:ea typeface=""/>
         <a:cs typeface=""/>
-        <a:font script="Jpan" typeface="游明朝"/>
-        <a:font script="Hang" typeface="맑은 고딕"/>
-        <a:font script="Hans" typeface="等线"/>
-        <a:font script="Hant" typeface="新細明體"/>
-        <a:font script="Arab" typeface="Arial"/>
-        <a:font script="Hebr" typeface="Arial"/>
-        <a:font script="Thai" typeface="Cordia New"/>
-        <a:font script="Ethi" typeface="Nyala"/>
-        <a:font script="Beng" typeface="Vrinda"/>
-        <a:font script="Gujr" typeface="Shruti"/>
-        <a:font script="Khmr" typeface="DaunPenh"/>
-        <a:font script="Knda" typeface="Tunga"/>
-        <a:font script="Guru" typeface="Raavi"/>
-        <a:font script="Cans" typeface="Euphemia"/>
-        <a:font script="Cher" typeface="Plantagenet Cherokee"/>
-        <a:font script="Yiii" typeface="Microsoft Yi Baiti"/>
-        <a:font script="Tibt" typeface="Microsoft Himalaya"/>
-        <a:font script="Thaa" typeface="MV Boli"/>
-        <a:font script="Deva" typeface="Mangal"/>
-        <a:font script="Telu" typeface="Gautami"/>
-        <a:font script="Taml" typeface="Latha"/>
-        <a:font script="Syrc" typeface="Estrangelo Edessa"/>
-        <a:font script="Orya" typeface="Kalinga"/>
-        <a:font script="Mlym" typeface="Kartika"/>
-        <a:font script="Laoo" typeface="DokChampa"/>
-        <a:font script="Sinh" typeface="Iskoola Pota"/>
-        <a:font script="Mong" typeface="Mongolian Baiti"/>
-        <a:font script="Viet" typeface="Arial"/>
-        <a:font script="Uigh" typeface="Microsoft Uighur"/>
-        <a:font script="Geor" typeface="Sylfaen"/>
-        <a:font script="Armn" typeface="Arial"/>
-        <a:font script="Bugi" typeface="Leelawadee UI"/>
-        <a:font script="Bopo" typeface="Microsoft JhengHei"/>
-        <a:font script="Java" typeface="Javanese Text"/>
-        <a:font script="Lisu" typeface="Segoe UI"/>
-        <a:font script="Mymr" typeface="Myanmar Text"/>
-        <a:font script="Nkoo" typeface="Ebrima"/>
-        <a:font script="Olck" typeface="Nirmala UI"/>
-        <a:font script="Osma" typeface="Ebrima"/>
-        <a:font script="Phag" typeface="Phagspa"/>
-        <a:font script="Syrn" typeface="Estrangelo Edessa"/>
-        <a:font script="Syrj" typeface="Estrangelo Edessa"/>
-        <a:font script="Syre" typeface="Estrangelo Edessa"/>
-        <a:font script="Sora" typeface="Nirmala UI"/>
-        <a:font script="Tale" typeface="Microsoft Tai Le"/>
-        <a:font script="Talu" typeface="Microsoft New Tai Lue"/>
-        <a:font script="Tfng" typeface="Ebrima"/>
       </a:minorFont>
     </a:fontScheme>
-    <a:fmtScheme name="Office">
+    <a:fmtScheme>
       <a:fillStyleLst>
         <a:solidFill>
           <a:schemeClr val="phClr"/>
         </a:solidFill>
-        <a:gradFill rotWithShape="1">
+        <a:gradFill>
           <a:gsLst>
             <a:gs pos="0">
               <a:schemeClr val="phClr">
                 <a:lumMod val="110000"/>
-                <a:satMod val="105000"/>
                 <a:tint val="67000"/>
               </a:schemeClr>
             </a:gs>
             <a:gs pos="50000">
               <a:schemeClr val="phClr">
                 <a:lumMod val="105000"/>
-                <a:satMod val="103000"/>
                 <a:tint val="73000"/>
               </a:schemeClr>
             </a:gs>
             <a:gs pos="100000">
               <a:schemeClr val="phClr">
                 <a:lumMod val="105000"/>
-                <a:satMod val="109000"/>
                 <a:tint val="81000"/>
               </a:schemeClr>
             </a:gs>
           </a:gsLst>
           <a:lin ang="5400000" scaled="0"/>
+          <a:tileRect l="0" t="0" r="0" b="0"/>
         </a:gradFill>
-        <a:gradFill rotWithShape="1">
+        <a:gradFill>
           <a:gsLst>
             <a:gs pos="0">
               <a:schemeClr val="phClr">
-                <a:satMod val="103000"/>
                 <a:lumMod val="102000"/>
                 <a:tint val="94000"/>
               </a:schemeClr>
             </a:gs>
             <a:gs pos="50000">
               <a:schemeClr val="phClr">
-                <a:satMod val="110000"/>
                 <a:lumMod val="100000"/>
                 <a:shade val="100000"/>
               </a:schemeClr>
@@ -889,33 +921,24 @@
             <a:gs pos="100000">
               <a:schemeClr val="phClr">
                 <a:lumMod val="99000"/>
-                <a:satMod val="120000"/>
                 <a:shade val="78000"/>
               </a:schemeClr>
             </a:gs>
           </a:gsLst>
           <a:lin ang="5400000" scaled="0"/>
+          <a:tileRect l="0" t="0" r="0" b="0"/>
         </a:gradFill>
       </a:fillStyleLst>
       <a:lnStyleLst>
         <a:ln w="6350" cap="flat" cmpd="sng" algn="ctr">
-          <a:solidFill>
-            <a:schemeClr val="phClr"/>
-          </a:solidFill>
           <a:prstDash val="solid"/>
           <a:miter lim="800000"/>
         </a:ln>
         <a:ln w="12700" cap="flat" cmpd="sng" algn="ctr">
-          <a:solidFill>
-            <a:schemeClr val="phClr"/>
-          </a:solidFill>
           <a:prstDash val="solid"/>
           <a:miter lim="800000"/>
         </a:ln>
         <a:ln w="19050" cap="flat" cmpd="sng" algn="ctr">
-          <a:solidFill>
-            <a:schemeClr val="phClr"/>
-          </a:solidFill>
           <a:prstDash val="solid"/>
           <a:miter lim="800000"/>
         </a:ln>
@@ -928,13 +951,7 @@
           <a:effectLst/>
         </a:effectStyle>
         <a:effectStyle>
-          <a:effectLst>
-            <a:outerShdw blurRad="57150" dist="19050" dir="5400000" algn="ctr" rotWithShape="0">
-              <a:srgbClr val="000000">
-                <a:alpha val="63000"/>
-              </a:srgbClr>
-            </a:outerShdw>
-          </a:effectLst>
+          <a:effectLst/>
         </a:effectStyle>
       </a:effectStyleLst>
       <a:bgFillStyleLst>
@@ -944,15 +961,13 @@
         <a:solidFill>
           <a:schemeClr val="phClr">
             <a:tint val="95000"/>
-            <a:satMod val="170000"/>
           </a:schemeClr>
         </a:solidFill>
-        <a:gradFill rotWithShape="1">
+        <a:gradFill>
           <a:gsLst>
             <a:gs pos="0">
               <a:schemeClr val="phClr">
                 <a:tint val="93000"/>
-                <a:satMod val="150000"/>
                 <a:shade val="98000"/>
                 <a:lumMod val="102000"/>
               </a:schemeClr>
@@ -960,7 +975,6 @@
             <a:gs pos="50000">
               <a:schemeClr val="phClr">
                 <a:tint val="98000"/>
-                <a:satMod val="130000"/>
                 <a:shade val="90000"/>
                 <a:lumMod val="103000"/>
               </a:schemeClr>
@@ -968,21 +982,14 @@
             <a:gs pos="100000">
               <a:schemeClr val="phClr">
                 <a:shade val="63000"/>
-                <a:satMod val="120000"/>
               </a:schemeClr>
             </a:gs>
           </a:gsLst>
           <a:lin ang="5400000" scaled="0"/>
+          <a:tileRect l="0" t="0" r="0" b="0"/>
         </a:gradFill>
       </a:bgFillStyleLst>
     </a:fmtScheme>
   </a:themeElements>
-  <a:objectDefaults/>
-  <a:extraClrSchemeLst/>
-  <a:extLst>
-    <a:ext uri="{05A4C25C-085E-4340-85A3-A5531E510DB2}">
-      <thm15:themeFamily xmlns:thm15="http://schemas.microsoft.com/office/thememl/2012/main" name="Office Theme" id="{62F939B6-93AF-4DB8-9C6B-D6C7DFDC589F}" vid="{4A3C46E8-61CC-4603-A589-7422A47A8E4A}"/>
-    </a:ext>
-  </a:extLst>
 </a:theme>
 </file>
</xml_diff>